<commit_message>
dodano diagramy UML przypadkow uzycia
</commit_message>
<xml_diff>
--- a/Opis aplikacji.docx
+++ b/Opis aplikacji.docx
@@ -244,10 +244,19 @@
     </w:p>
     <w:p>
       <w:r>
-        <w:t xml:space="preserve">3. </w:t>
-      </w:r>
-      <w:r>
-        <w:t xml:space="preserve">Użytkownik wybiera następnie opcje „usuń wybrane”. </w:t>
+        <w:t>3. Użytkownik wybiera następnie opcje „</w:t>
+      </w:r>
+      <w:r>
+        <w:t>sklonuj</w:t>
+      </w:r>
+      <w:r>
+        <w:t xml:space="preserve"> wybran</w:t>
+      </w:r>
+      <w:r>
+        <w:t>ą</w:t>
+      </w:r>
+      <w:r>
+        <w:t xml:space="preserve">”. </w:t>
       </w:r>
     </w:p>
     <w:p>
@@ -256,7 +265,294 @@
       </w:r>
     </w:p>
     <w:p/>
-    <w:p/>
+    <w:p>
+      <w:r>
+        <w:t>Diagramy UML przypadków użycia:</w:t>
+      </w:r>
+    </w:p>
+    <w:p>
+      <w:r>
+        <w:rPr>
+          <w:noProof/>
+        </w:rPr>
+        <w:drawing>
+          <wp:inline distT="0" distB="0" distL="0" distR="0" wp14:anchorId="10B02DB3" wp14:editId="789BD928">
+            <wp:extent cx="4040373" cy="3352950"/>
+            <wp:effectExtent l="0" t="0" r="0" b="0"/>
+            <wp:docPr id="2" name="Obraz 2"/>
+            <wp:cNvGraphicFramePr>
+              <a:graphicFrameLocks xmlns:a="http://schemas.openxmlformats.org/drawingml/2006/main" noChangeAspect="1"/>
+            </wp:cNvGraphicFramePr>
+            <a:graphic xmlns:a="http://schemas.openxmlformats.org/drawingml/2006/main">
+              <a:graphicData uri="http://schemas.openxmlformats.org/drawingml/2006/picture">
+                <pic:pic xmlns:pic="http://schemas.openxmlformats.org/drawingml/2006/picture">
+                  <pic:nvPicPr>
+                    <pic:cNvPr id="0" name="Picture 3"/>
+                    <pic:cNvPicPr>
+                      <a:picLocks noChangeAspect="1" noChangeArrowheads="1"/>
+                    </pic:cNvPicPr>
+                  </pic:nvPicPr>
+                  <pic:blipFill>
+                    <a:blip r:embed="rId5">
+                      <a:extLst>
+                        <a:ext uri="{28A0092B-C50C-407E-A947-70E740481C1C}">
+                          <a14:useLocalDpi xmlns:a14="http://schemas.microsoft.com/office/drawing/2010/main" val="0"/>
+                        </a:ext>
+                      </a:extLst>
+                    </a:blip>
+                    <a:srcRect/>
+                    <a:stretch>
+                      <a:fillRect/>
+                    </a:stretch>
+                  </pic:blipFill>
+                  <pic:spPr bwMode="auto">
+                    <a:xfrm>
+                      <a:off x="0" y="0"/>
+                      <a:ext cx="4063303" cy="3371979"/>
+                    </a:xfrm>
+                    <a:prstGeom prst="rect">
+                      <a:avLst/>
+                    </a:prstGeom>
+                    <a:noFill/>
+                    <a:ln>
+                      <a:noFill/>
+                    </a:ln>
+                  </pic:spPr>
+                </pic:pic>
+              </a:graphicData>
+            </a:graphic>
+          </wp:inline>
+        </w:drawing>
+      </w:r>
+    </w:p>
+    <w:p>
+      <w:r>
+        <w:rPr>
+          <w:noProof/>
+        </w:rPr>
+        <w:lastRenderedPageBreak/>
+        <w:drawing>
+          <wp:inline distT="0" distB="0" distL="0" distR="0" wp14:anchorId="3F70B1D2" wp14:editId="3CAF3CFB">
+            <wp:extent cx="4416725" cy="3950993"/>
+            <wp:effectExtent l="0" t="0" r="3175" b="0"/>
+            <wp:docPr id="3" name="Obraz 3"/>
+            <wp:cNvGraphicFramePr>
+              <a:graphicFrameLocks xmlns:a="http://schemas.openxmlformats.org/drawingml/2006/main" noChangeAspect="1"/>
+            </wp:cNvGraphicFramePr>
+            <a:graphic xmlns:a="http://schemas.openxmlformats.org/drawingml/2006/main">
+              <a:graphicData uri="http://schemas.openxmlformats.org/drawingml/2006/picture">
+                <pic:pic xmlns:pic="http://schemas.openxmlformats.org/drawingml/2006/picture">
+                  <pic:nvPicPr>
+                    <pic:cNvPr id="0" name="Picture 5"/>
+                    <pic:cNvPicPr>
+                      <a:picLocks noChangeAspect="1" noChangeArrowheads="1"/>
+                    </pic:cNvPicPr>
+                  </pic:nvPicPr>
+                  <pic:blipFill>
+                    <a:blip r:embed="rId6">
+                      <a:extLst>
+                        <a:ext uri="{28A0092B-C50C-407E-A947-70E740481C1C}">
+                          <a14:useLocalDpi xmlns:a14="http://schemas.microsoft.com/office/drawing/2010/main" val="0"/>
+                        </a:ext>
+                      </a:extLst>
+                    </a:blip>
+                    <a:srcRect/>
+                    <a:stretch>
+                      <a:fillRect/>
+                    </a:stretch>
+                  </pic:blipFill>
+                  <pic:spPr bwMode="auto">
+                    <a:xfrm>
+                      <a:off x="0" y="0"/>
+                      <a:ext cx="4423838" cy="3957356"/>
+                    </a:xfrm>
+                    <a:prstGeom prst="rect">
+                      <a:avLst/>
+                    </a:prstGeom>
+                    <a:noFill/>
+                    <a:ln>
+                      <a:noFill/>
+                    </a:ln>
+                  </pic:spPr>
+                </pic:pic>
+              </a:graphicData>
+            </a:graphic>
+          </wp:inline>
+        </w:drawing>
+      </w:r>
+      <w:r>
+        <w:br/>
+      </w:r>
+    </w:p>
+    <w:p>
+      <w:r>
+        <w:rPr>
+          <w:noProof/>
+        </w:rPr>
+        <w:drawing>
+          <wp:inline distT="0" distB="0" distL="0" distR="0" wp14:anchorId="724FBCB2" wp14:editId="06B6FD3B">
+            <wp:extent cx="4511615" cy="3487828"/>
+            <wp:effectExtent l="0" t="0" r="3810" b="0"/>
+            <wp:docPr id="4" name="Obraz 4"/>
+            <wp:cNvGraphicFramePr>
+              <a:graphicFrameLocks xmlns:a="http://schemas.openxmlformats.org/drawingml/2006/main" noChangeAspect="1"/>
+            </wp:cNvGraphicFramePr>
+            <a:graphic xmlns:a="http://schemas.openxmlformats.org/drawingml/2006/main">
+              <a:graphicData uri="http://schemas.openxmlformats.org/drawingml/2006/picture">
+                <pic:pic xmlns:pic="http://schemas.openxmlformats.org/drawingml/2006/picture">
+                  <pic:nvPicPr>
+                    <pic:cNvPr id="0" name="Picture 7"/>
+                    <pic:cNvPicPr>
+                      <a:picLocks noChangeAspect="1" noChangeArrowheads="1"/>
+                    </pic:cNvPicPr>
+                  </pic:nvPicPr>
+                  <pic:blipFill>
+                    <a:blip r:embed="rId7">
+                      <a:extLst>
+                        <a:ext uri="{28A0092B-C50C-407E-A947-70E740481C1C}">
+                          <a14:useLocalDpi xmlns:a14="http://schemas.microsoft.com/office/drawing/2010/main" val="0"/>
+                        </a:ext>
+                      </a:extLst>
+                    </a:blip>
+                    <a:srcRect/>
+                    <a:stretch>
+                      <a:fillRect/>
+                    </a:stretch>
+                  </pic:blipFill>
+                  <pic:spPr bwMode="auto">
+                    <a:xfrm>
+                      <a:off x="0" y="0"/>
+                      <a:ext cx="4526868" cy="3499620"/>
+                    </a:xfrm>
+                    <a:prstGeom prst="rect">
+                      <a:avLst/>
+                    </a:prstGeom>
+                    <a:noFill/>
+                    <a:ln>
+                      <a:noFill/>
+                    </a:ln>
+                  </pic:spPr>
+                </pic:pic>
+              </a:graphicData>
+            </a:graphic>
+          </wp:inline>
+        </w:drawing>
+      </w:r>
+    </w:p>
+    <w:p>
+      <w:r>
+        <w:rPr>
+          <w:noProof/>
+        </w:rPr>
+        <w:lastRenderedPageBreak/>
+        <w:drawing>
+          <wp:inline distT="0" distB="0" distL="0" distR="0" wp14:anchorId="1F685B2C" wp14:editId="23999296">
+            <wp:extent cx="4615132" cy="3446263"/>
+            <wp:effectExtent l="0" t="0" r="0" b="1905"/>
+            <wp:docPr id="5" name="Obraz 5"/>
+            <wp:cNvGraphicFramePr>
+              <a:graphicFrameLocks xmlns:a="http://schemas.openxmlformats.org/drawingml/2006/main" noChangeAspect="1"/>
+            </wp:cNvGraphicFramePr>
+            <a:graphic xmlns:a="http://schemas.openxmlformats.org/drawingml/2006/main">
+              <a:graphicData uri="http://schemas.openxmlformats.org/drawingml/2006/picture">
+                <pic:pic xmlns:pic="http://schemas.openxmlformats.org/drawingml/2006/picture">
+                  <pic:nvPicPr>
+                    <pic:cNvPr id="0" name="Picture 9"/>
+                    <pic:cNvPicPr>
+                      <a:picLocks noChangeAspect="1" noChangeArrowheads="1"/>
+                    </pic:cNvPicPr>
+                  </pic:nvPicPr>
+                  <pic:blipFill>
+                    <a:blip r:embed="rId8">
+                      <a:extLst>
+                        <a:ext uri="{28A0092B-C50C-407E-A947-70E740481C1C}">
+                          <a14:useLocalDpi xmlns:a14="http://schemas.microsoft.com/office/drawing/2010/main" val="0"/>
+                        </a:ext>
+                      </a:extLst>
+                    </a:blip>
+                    <a:srcRect/>
+                    <a:stretch>
+                      <a:fillRect/>
+                    </a:stretch>
+                  </pic:blipFill>
+                  <pic:spPr bwMode="auto">
+                    <a:xfrm>
+                      <a:off x="0" y="0"/>
+                      <a:ext cx="4636431" cy="3462167"/>
+                    </a:xfrm>
+                    <a:prstGeom prst="rect">
+                      <a:avLst/>
+                    </a:prstGeom>
+                    <a:noFill/>
+                    <a:ln>
+                      <a:noFill/>
+                    </a:ln>
+                  </pic:spPr>
+                </pic:pic>
+              </a:graphicData>
+            </a:graphic>
+          </wp:inline>
+        </w:drawing>
+      </w:r>
+    </w:p>
+    <w:p>
+      <w:r>
+        <w:br/>
+      </w:r>
+      <w:r>
+        <w:rPr>
+          <w:noProof/>
+        </w:rPr>
+        <w:drawing>
+          <wp:inline distT="0" distB="0" distL="0" distR="0" wp14:anchorId="0988CAFB" wp14:editId="0D73E7C3">
+            <wp:extent cx="4580890" cy="3916680"/>
+            <wp:effectExtent l="0" t="0" r="0" b="7620"/>
+            <wp:docPr id="6" name="Obraz 6"/>
+            <wp:cNvGraphicFramePr>
+              <a:graphicFrameLocks xmlns:a="http://schemas.openxmlformats.org/drawingml/2006/main" noChangeAspect="1"/>
+            </wp:cNvGraphicFramePr>
+            <a:graphic xmlns:a="http://schemas.openxmlformats.org/drawingml/2006/main">
+              <a:graphicData uri="http://schemas.openxmlformats.org/drawingml/2006/picture">
+                <pic:pic xmlns:pic="http://schemas.openxmlformats.org/drawingml/2006/picture">
+                  <pic:nvPicPr>
+                    <pic:cNvPr id="0" name="Picture 10"/>
+                    <pic:cNvPicPr>
+                      <a:picLocks noChangeAspect="1" noChangeArrowheads="1"/>
+                    </pic:cNvPicPr>
+                  </pic:nvPicPr>
+                  <pic:blipFill>
+                    <a:blip r:embed="rId9">
+                      <a:extLst>
+                        <a:ext uri="{28A0092B-C50C-407E-A947-70E740481C1C}">
+                          <a14:useLocalDpi xmlns:a14="http://schemas.microsoft.com/office/drawing/2010/main" val="0"/>
+                        </a:ext>
+                      </a:extLst>
+                    </a:blip>
+                    <a:srcRect/>
+                    <a:stretch>
+                      <a:fillRect/>
+                    </a:stretch>
+                  </pic:blipFill>
+                  <pic:spPr bwMode="auto">
+                    <a:xfrm>
+                      <a:off x="0" y="0"/>
+                      <a:ext cx="4580890" cy="3916680"/>
+                    </a:xfrm>
+                    <a:prstGeom prst="rect">
+                      <a:avLst/>
+                    </a:prstGeom>
+                    <a:noFill/>
+                    <a:ln>
+                      <a:noFill/>
+                    </a:ln>
+                  </pic:spPr>
+                </pic:pic>
+              </a:graphicData>
+            </a:graphic>
+          </wp:inline>
+        </w:drawing>
+      </w:r>
+    </w:p>
     <w:sectPr>
       <w:pgSz w:w="11906" w:h="16838"/>
       <w:pgMar w:top="1417" w:right="1417" w:bottom="1417" w:left="1417" w:header="708" w:footer="708" w:gutter="0"/>
@@ -487,6 +783,7 @@
     <w:lsdException w:name="HTML Sample" w:semiHidden="1" w:unhideWhenUsed="1"/>
     <w:lsdException w:name="HTML Typewriter" w:semiHidden="1" w:unhideWhenUsed="1"/>
     <w:lsdException w:name="HTML Variable" w:semiHidden="1" w:unhideWhenUsed="1"/>
+    <w:lsdException w:name="Normal Table" w:semiHidden="1" w:unhideWhenUsed="1"/>
     <w:lsdException w:name="annotation subject" w:semiHidden="1" w:unhideWhenUsed="1"/>
     <w:lsdException w:name="No List" w:semiHidden="1" w:unhideWhenUsed="1"/>
     <w:lsdException w:name="Outline List 1" w:semiHidden="1" w:unhideWhenUsed="1"/>
@@ -533,8 +830,10 @@
     <w:lsdException w:name="Table Subtle 2" w:semiHidden="1" w:unhideWhenUsed="1"/>
     <w:lsdException w:name="Table Web 1" w:semiHidden="1" w:unhideWhenUsed="1"/>
     <w:lsdException w:name="Table Web 2" w:semiHidden="1" w:unhideWhenUsed="1"/>
+    <w:lsdException w:name="Table Web 3" w:semiHidden="1" w:unhideWhenUsed="1"/>
     <w:lsdException w:name="Balloon Text" w:semiHidden="1" w:unhideWhenUsed="1"/>
     <w:lsdException w:name="Table Grid" w:uiPriority="39"/>
+    <w:lsdException w:name="Table Theme" w:semiHidden="1" w:unhideWhenUsed="1"/>
     <w:lsdException w:name="Placeholder Text" w:semiHidden="1"/>
     <w:lsdException w:name="No Spacing" w:uiPriority="1" w:qFormat="1"/>
     <w:lsdException w:name="Light Shading" w:uiPriority="60"/>

</xml_diff>

<commit_message>
dodano diagram UML klas
</commit_message>
<xml_diff>
--- a/Opis aplikacji.docx
+++ b/Opis aplikacji.docx
@@ -537,6 +537,69 @@
                     <a:xfrm>
                       <a:off x="0" y="0"/>
                       <a:ext cx="4580890" cy="3916680"/>
+                    </a:xfrm>
+                    <a:prstGeom prst="rect">
+                      <a:avLst/>
+                    </a:prstGeom>
+                    <a:noFill/>
+                    <a:ln>
+                      <a:noFill/>
+                    </a:ln>
+                  </pic:spPr>
+                </pic:pic>
+              </a:graphicData>
+            </a:graphic>
+          </wp:inline>
+        </w:drawing>
+      </w:r>
+    </w:p>
+    <w:p/>
+    <w:p/>
+    <w:p/>
+    <w:p/>
+    <w:p>
+      <w:r>
+        <w:lastRenderedPageBreak/>
+        <w:t>Diagram UML klas:</w:t>
+      </w:r>
+      <w:r>
+        <w:rPr>
+          <w:noProof/>
+        </w:rPr>
+        <w:drawing>
+          <wp:inline distT="0" distB="0" distL="0" distR="0" wp14:anchorId="7C426473" wp14:editId="2146C4B9">
+            <wp:extent cx="6167887" cy="5280245"/>
+            <wp:effectExtent l="0" t="0" r="4445" b="0"/>
+            <wp:docPr id="1" name="Obraz 1"/>
+            <wp:cNvGraphicFramePr>
+              <a:graphicFrameLocks xmlns:a="http://schemas.openxmlformats.org/drawingml/2006/main" noChangeAspect="1"/>
+            </wp:cNvGraphicFramePr>
+            <a:graphic xmlns:a="http://schemas.openxmlformats.org/drawingml/2006/main">
+              <a:graphicData uri="http://schemas.openxmlformats.org/drawingml/2006/picture">
+                <pic:pic xmlns:pic="http://schemas.openxmlformats.org/drawingml/2006/picture">
+                  <pic:nvPicPr>
+                    <pic:cNvPr id="0" name="Picture 1"/>
+                    <pic:cNvPicPr>
+                      <a:picLocks noChangeAspect="1" noChangeArrowheads="1"/>
+                    </pic:cNvPicPr>
+                  </pic:nvPicPr>
+                  <pic:blipFill>
+                    <a:blip r:embed="rId10">
+                      <a:extLst>
+                        <a:ext uri="{28A0092B-C50C-407E-A947-70E740481C1C}">
+                          <a14:useLocalDpi xmlns:a14="http://schemas.microsoft.com/office/drawing/2010/main" val="0"/>
+                        </a:ext>
+                      </a:extLst>
+                    </a:blip>
+                    <a:srcRect/>
+                    <a:stretch>
+                      <a:fillRect/>
+                    </a:stretch>
+                  </pic:blipFill>
+                  <pic:spPr bwMode="auto">
+                    <a:xfrm>
+                      <a:off x="0" y="0"/>
+                      <a:ext cx="6174103" cy="5285566"/>
                     </a:xfrm>
                     <a:prstGeom prst="rect">
                       <a:avLst/>

</xml_diff>

<commit_message>
poprawiono diagramy UML przypadkow uzycia
</commit_message>
<xml_diff>
--- a/Opis aplikacji.docx
+++ b/Opis aplikacji.docx
@@ -1,6 +1,6 @@
 
 <file path=word/document.xml><?xml version="1.0" encoding="utf-8"?>
-<w:document xmlns:wpc="http://schemas.microsoft.com/office/word/2010/wordprocessingCanvas" xmlns:cx="http://schemas.microsoft.com/office/drawing/2014/chartex" xmlns:cx1="http://schemas.microsoft.com/office/drawing/2015/9/8/chartex" xmlns:cx2="http://schemas.microsoft.com/office/drawing/2015/10/21/chartex" xmlns:cx3="http://schemas.microsoft.com/office/drawing/2016/5/9/chartex" xmlns:cx4="http://schemas.microsoft.com/office/drawing/2016/5/10/chartex" xmlns:cx5="http://schemas.microsoft.com/office/drawing/2016/5/11/chartex" xmlns:cx6="http://schemas.microsoft.com/office/drawing/2016/5/12/chartex" xmlns:cx7="http://schemas.microsoft.com/office/drawing/2016/5/13/chartex" xmlns:cx8="http://schemas.microsoft.com/office/drawing/2016/5/14/chartex" xmlns:mc="http://schemas.openxmlformats.org/markup-compatibility/2006" xmlns:aink="http://schemas.microsoft.com/office/drawing/2016/ink" xmlns:am3d="http://schemas.microsoft.com/office/drawing/2017/model3d" xmlns:o="urn:schemas-microsoft-com:office:office" xmlns:r="http://schemas.openxmlformats.org/officeDocument/2006/relationships" xmlns:m="http://schemas.openxmlformats.org/officeDocument/2006/math" xmlns:v="urn:schemas-microsoft-com:vml" xmlns:wp14="http://schemas.microsoft.com/office/word/2010/wordprocessingDrawing" xmlns:wp="http://schemas.openxmlformats.org/drawingml/2006/wordprocessingDrawing" xmlns:w10="urn:schemas-microsoft-com:office:word" xmlns:w="http://schemas.openxmlformats.org/wordprocessingml/2006/main" xmlns:w14="http://schemas.microsoft.com/office/word/2010/wordml" xmlns:w15="http://schemas.microsoft.com/office/word/2012/wordml" xmlns:w16cex="http://schemas.microsoft.com/office/word/2018/wordml/cex" xmlns:w16cid="http://schemas.microsoft.com/office/word/2016/wordml/cid" xmlns:w16="http://schemas.microsoft.com/office/word/2018/wordml" xmlns:w16sdtdh="http://schemas.microsoft.com/office/word/2020/wordml/sdtdatahash" xmlns:w16se="http://schemas.microsoft.com/office/word/2015/wordml/symex" xmlns:wpg="http://schemas.microsoft.com/office/word/2010/wordprocessingGroup" xmlns:wpi="http://schemas.microsoft.com/office/word/2010/wordprocessingInk" xmlns:wne="http://schemas.microsoft.com/office/word/2006/wordml" xmlns:wps="http://schemas.microsoft.com/office/word/2010/wordprocessingShape" mc:Ignorable="w14 w15 w16se w16cid w16 w16cex w16sdtdh wp14">
+<w:document xmlns:wpc="http://schemas.microsoft.com/office/word/2010/wordprocessingCanvas" xmlns:cx="http://schemas.microsoft.com/office/drawing/2014/chartex" xmlns:cx1="http://schemas.microsoft.com/office/drawing/2015/9/8/chartex" xmlns:mc="http://schemas.openxmlformats.org/markup-compatibility/2006" xmlns:o="urn:schemas-microsoft-com:office:office" xmlns:r="http://schemas.openxmlformats.org/officeDocument/2006/relationships" xmlns:m="http://schemas.openxmlformats.org/officeDocument/2006/math" xmlns:v="urn:schemas-microsoft-com:vml" xmlns:wp14="http://schemas.microsoft.com/office/word/2010/wordprocessingDrawing" xmlns:wp="http://schemas.openxmlformats.org/drawingml/2006/wordprocessingDrawing" xmlns:w10="urn:schemas-microsoft-com:office:word" xmlns:w="http://schemas.openxmlformats.org/wordprocessingml/2006/main" xmlns:w14="http://schemas.microsoft.com/office/word/2010/wordml" xmlns:w15="http://schemas.microsoft.com/office/word/2012/wordml" xmlns:w16se="http://schemas.microsoft.com/office/word/2015/wordml/symex" xmlns:wpg="http://schemas.microsoft.com/office/word/2010/wordprocessingGroup" xmlns:wpi="http://schemas.microsoft.com/office/word/2010/wordprocessingInk" xmlns:wne="http://schemas.microsoft.com/office/word/2006/wordml" xmlns:wps="http://schemas.microsoft.com/office/word/2010/wordprocessingShape" mc:Ignorable="w14 w15 w16se wp14">
   <w:body>
     <w:p>
       <w:pPr>
@@ -274,6 +274,7 @@
       <w:r>
         <w:rPr>
           <w:noProof/>
+          <w:lang w:eastAsia="pl-PL"/>
         </w:rPr>
         <w:drawing>
           <wp:inline distT="0" distB="0" distL="0" distR="0" wp14:anchorId="10B02DB3" wp14:editId="789BD928">
@@ -329,13 +330,14 @@
       <w:r>
         <w:rPr>
           <w:noProof/>
+          <w:lang w:eastAsia="pl-PL"/>
         </w:rPr>
         <w:lastRenderedPageBreak/>
         <w:drawing>
-          <wp:inline distT="0" distB="0" distL="0" distR="0" wp14:anchorId="3F70B1D2" wp14:editId="3CAF3CFB">
-            <wp:extent cx="4416725" cy="3950993"/>
-            <wp:effectExtent l="0" t="0" r="3175" b="0"/>
-            <wp:docPr id="3" name="Obraz 3"/>
+          <wp:inline distT="0" distB="0" distL="0" distR="0" wp14:anchorId="6136C956" wp14:editId="359D1291">
+            <wp:extent cx="4419600" cy="3952875"/>
+            <wp:effectExtent l="0" t="0" r="0" b="9525"/>
+            <wp:docPr id="7" name="Obraz 7"/>
             <wp:cNvGraphicFramePr>
               <a:graphicFrameLocks xmlns:a="http://schemas.openxmlformats.org/drawingml/2006/main" noChangeAspect="1"/>
             </wp:cNvGraphicFramePr>
@@ -343,7 +345,7 @@
               <a:graphicData uri="http://schemas.openxmlformats.org/drawingml/2006/picture">
                 <pic:pic xmlns:pic="http://schemas.openxmlformats.org/drawingml/2006/picture">
                   <pic:nvPicPr>
-                    <pic:cNvPr id="0" name="Picture 5"/>
+                    <pic:cNvPr id="0" name="Picture 1"/>
                     <pic:cNvPicPr>
                       <a:picLocks noChangeAspect="1" noChangeArrowheads="1"/>
                     </pic:cNvPicPr>
@@ -364,7 +366,7 @@
                   <pic:spPr bwMode="auto">
                     <a:xfrm>
                       <a:off x="0" y="0"/>
-                      <a:ext cx="4423838" cy="3957356"/>
+                      <a:ext cx="4419600" cy="3952875"/>
                     </a:xfrm>
                     <a:prstGeom prst="rect">
                       <a:avLst/>
@@ -388,12 +390,13 @@
       <w:r>
         <w:rPr>
           <w:noProof/>
+          <w:lang w:eastAsia="pl-PL"/>
         </w:rPr>
         <w:drawing>
-          <wp:inline distT="0" distB="0" distL="0" distR="0" wp14:anchorId="724FBCB2" wp14:editId="06B6FD3B">
-            <wp:extent cx="4511615" cy="3487828"/>
-            <wp:effectExtent l="0" t="0" r="3810" b="0"/>
-            <wp:docPr id="4" name="Obraz 4"/>
+          <wp:inline distT="0" distB="0" distL="0" distR="0" wp14:anchorId="52C42FEC" wp14:editId="18ADC7B3">
+            <wp:extent cx="4514850" cy="3486150"/>
+            <wp:effectExtent l="0" t="0" r="0" b="0"/>
+            <wp:docPr id="8" name="Obraz 8"/>
             <wp:cNvGraphicFramePr>
               <a:graphicFrameLocks xmlns:a="http://schemas.openxmlformats.org/drawingml/2006/main" noChangeAspect="1"/>
             </wp:cNvGraphicFramePr>
@@ -401,7 +404,7 @@
               <a:graphicData uri="http://schemas.openxmlformats.org/drawingml/2006/picture">
                 <pic:pic xmlns:pic="http://schemas.openxmlformats.org/drawingml/2006/picture">
                   <pic:nvPicPr>
-                    <pic:cNvPr id="0" name="Picture 7"/>
+                    <pic:cNvPr id="0" name="Picture 2"/>
                     <pic:cNvPicPr>
                       <a:picLocks noChangeAspect="1" noChangeArrowheads="1"/>
                     </pic:cNvPicPr>
@@ -422,7 +425,7 @@
                   <pic:spPr bwMode="auto">
                     <a:xfrm>
                       <a:off x="0" y="0"/>
-                      <a:ext cx="4526868" cy="3499620"/>
+                      <a:ext cx="4514850" cy="3486150"/>
                     </a:xfrm>
                     <a:prstGeom prst="rect">
                       <a:avLst/>
@@ -443,6 +446,7 @@
       <w:r>
         <w:rPr>
           <w:noProof/>
+          <w:lang w:eastAsia="pl-PL"/>
         </w:rPr>
         <w:lastRenderedPageBreak/>
         <w:drawing>
@@ -502,12 +506,13 @@
       <w:r>
         <w:rPr>
           <w:noProof/>
+          <w:lang w:eastAsia="pl-PL"/>
         </w:rPr>
         <w:drawing>
-          <wp:inline distT="0" distB="0" distL="0" distR="0" wp14:anchorId="0988CAFB" wp14:editId="0D73E7C3">
-            <wp:extent cx="4580890" cy="3916680"/>
-            <wp:effectExtent l="0" t="0" r="0" b="7620"/>
-            <wp:docPr id="6" name="Obraz 6"/>
+          <wp:inline distT="0" distB="0" distL="0" distR="0" wp14:anchorId="683C0AEE" wp14:editId="14253D10">
+            <wp:extent cx="4581525" cy="3914775"/>
+            <wp:effectExtent l="0" t="0" r="9525" b="9525"/>
+            <wp:docPr id="9" name="Obraz 9"/>
             <wp:cNvGraphicFramePr>
               <a:graphicFrameLocks xmlns:a="http://schemas.openxmlformats.org/drawingml/2006/main" noChangeAspect="1"/>
             </wp:cNvGraphicFramePr>
@@ -515,7 +520,7 @@
               <a:graphicData uri="http://schemas.openxmlformats.org/drawingml/2006/picture">
                 <pic:pic xmlns:pic="http://schemas.openxmlformats.org/drawingml/2006/picture">
                   <pic:nvPicPr>
-                    <pic:cNvPr id="0" name="Picture 10"/>
+                    <pic:cNvPr id="0" name="Picture 3"/>
                     <pic:cNvPicPr>
                       <a:picLocks noChangeAspect="1" noChangeArrowheads="1"/>
                     </pic:cNvPicPr>
@@ -536,7 +541,7 @@
                   <pic:spPr bwMode="auto">
                     <a:xfrm>
                       <a:off x="0" y="0"/>
-                      <a:ext cx="4580890" cy="3916680"/>
+                      <a:ext cx="4581525" cy="3914775"/>
                     </a:xfrm>
                     <a:prstGeom prst="rect">
                       <a:avLst/>
@@ -552,6 +557,8 @@
           </wp:inline>
         </w:drawing>
       </w:r>
+      <w:bookmarkStart w:id="0" w:name="_GoBack"/>
+      <w:bookmarkEnd w:id="0"/>
     </w:p>
     <w:p/>
     <w:p/>
@@ -565,6 +572,7 @@
       <w:r>
         <w:rPr>
           <w:noProof/>
+          <w:lang w:eastAsia="pl-PL"/>
         </w:rPr>
         <w:drawing>
           <wp:inline distT="0" distB="0" distL="0" distR="0" wp14:anchorId="7C426473" wp14:editId="2146C4B9">
@@ -627,7 +635,7 @@
 </file>
 
 <file path=word/numbering.xml><?xml version="1.0" encoding="utf-8"?>
-<w:numbering xmlns:wpc="http://schemas.microsoft.com/office/word/2010/wordprocessingCanvas" xmlns:cx="http://schemas.microsoft.com/office/drawing/2014/chartex" xmlns:cx1="http://schemas.microsoft.com/office/drawing/2015/9/8/chartex" xmlns:cx2="http://schemas.microsoft.com/office/drawing/2015/10/21/chartex" xmlns:cx3="http://schemas.microsoft.com/office/drawing/2016/5/9/chartex" xmlns:cx4="http://schemas.microsoft.com/office/drawing/2016/5/10/chartex" xmlns:cx5="http://schemas.microsoft.com/office/drawing/2016/5/11/chartex" xmlns:cx6="http://schemas.microsoft.com/office/drawing/2016/5/12/chartex" xmlns:cx7="http://schemas.microsoft.com/office/drawing/2016/5/13/chartex" xmlns:cx8="http://schemas.microsoft.com/office/drawing/2016/5/14/chartex" xmlns:mc="http://schemas.openxmlformats.org/markup-compatibility/2006" xmlns:aink="http://schemas.microsoft.com/office/drawing/2016/ink" xmlns:am3d="http://schemas.microsoft.com/office/drawing/2017/model3d" xmlns:o="urn:schemas-microsoft-com:office:office" xmlns:r="http://schemas.openxmlformats.org/officeDocument/2006/relationships" xmlns:m="http://schemas.openxmlformats.org/officeDocument/2006/math" xmlns:v="urn:schemas-microsoft-com:vml" xmlns:wp14="http://schemas.microsoft.com/office/word/2010/wordprocessingDrawing" xmlns:wp="http://schemas.openxmlformats.org/drawingml/2006/wordprocessingDrawing" xmlns:w10="urn:schemas-microsoft-com:office:word" xmlns:w="http://schemas.openxmlformats.org/wordprocessingml/2006/main" xmlns:w14="http://schemas.microsoft.com/office/word/2010/wordml" xmlns:w15="http://schemas.microsoft.com/office/word/2012/wordml" xmlns:w16cex="http://schemas.microsoft.com/office/word/2018/wordml/cex" xmlns:w16cid="http://schemas.microsoft.com/office/word/2016/wordml/cid" xmlns:w16="http://schemas.microsoft.com/office/word/2018/wordml" xmlns:w16sdtdh="http://schemas.microsoft.com/office/word/2020/wordml/sdtdatahash" xmlns:w16se="http://schemas.microsoft.com/office/word/2015/wordml/symex" xmlns:wpg="http://schemas.microsoft.com/office/word/2010/wordprocessingGroup" xmlns:wpi="http://schemas.microsoft.com/office/word/2010/wordprocessingInk" xmlns:wne="http://schemas.microsoft.com/office/word/2006/wordml" xmlns:wps="http://schemas.microsoft.com/office/word/2010/wordprocessingShape" mc:Ignorable="w14 w15 w16se w16cid w16 w16cex w16sdtdh wp14">
+<w:numbering xmlns:wpc="http://schemas.microsoft.com/office/word/2010/wordprocessingCanvas" xmlns:cx="http://schemas.microsoft.com/office/drawing/2014/chartex" xmlns:cx1="http://schemas.microsoft.com/office/drawing/2015/9/8/chartex" xmlns:mc="http://schemas.openxmlformats.org/markup-compatibility/2006" xmlns:o="urn:schemas-microsoft-com:office:office" xmlns:r="http://schemas.openxmlformats.org/officeDocument/2006/relationships" xmlns:m="http://schemas.openxmlformats.org/officeDocument/2006/math" xmlns:v="urn:schemas-microsoft-com:vml" xmlns:wp14="http://schemas.microsoft.com/office/word/2010/wordprocessingDrawing" xmlns:wp="http://schemas.openxmlformats.org/drawingml/2006/wordprocessingDrawing" xmlns:w10="urn:schemas-microsoft-com:office:word" xmlns:w="http://schemas.openxmlformats.org/wordprocessingml/2006/main" xmlns:w14="http://schemas.microsoft.com/office/word/2010/wordml" xmlns:w15="http://schemas.microsoft.com/office/word/2012/wordml" xmlns:w16se="http://schemas.microsoft.com/office/word/2015/wordml/symex" xmlns:wpg="http://schemas.microsoft.com/office/word/2010/wordprocessingGroup" xmlns:wpi="http://schemas.microsoft.com/office/word/2010/wordprocessingInk" xmlns:wne="http://schemas.microsoft.com/office/word/2006/wordml" xmlns:wps="http://schemas.microsoft.com/office/word/2010/wordprocessingShape" mc:Ignorable="w14 w15 w16se wp14">
   <w:abstractNum w:abstractNumId="0" w15:restartNumberingAfterBreak="0">
     <w:nsid w:val="4BED1216"/>
     <w:multiLevelType w:val="hybridMultilevel"/>
@@ -724,7 +732,7 @@
 </file>
 
 <file path=word/styles.xml><?xml version="1.0" encoding="utf-8"?>
-<w:styles xmlns:mc="http://schemas.openxmlformats.org/markup-compatibility/2006" xmlns:r="http://schemas.openxmlformats.org/officeDocument/2006/relationships" xmlns:w="http://schemas.openxmlformats.org/wordprocessingml/2006/main" xmlns:w14="http://schemas.microsoft.com/office/word/2010/wordml" xmlns:w15="http://schemas.microsoft.com/office/word/2012/wordml" xmlns:w16cex="http://schemas.microsoft.com/office/word/2018/wordml/cex" xmlns:w16cid="http://schemas.microsoft.com/office/word/2016/wordml/cid" xmlns:w16="http://schemas.microsoft.com/office/word/2018/wordml" xmlns:w16sdtdh="http://schemas.microsoft.com/office/word/2020/wordml/sdtdatahash" xmlns:w16se="http://schemas.microsoft.com/office/word/2015/wordml/symex" mc:Ignorable="w14 w15 w16se w16cid w16 w16cex w16sdtdh">
+<w:styles xmlns:mc="http://schemas.openxmlformats.org/markup-compatibility/2006" xmlns:r="http://schemas.openxmlformats.org/officeDocument/2006/relationships" xmlns:w="http://schemas.openxmlformats.org/wordprocessingml/2006/main" xmlns:w14="http://schemas.microsoft.com/office/word/2010/wordml" xmlns:w15="http://schemas.microsoft.com/office/word/2012/wordml" xmlns:w16se="http://schemas.microsoft.com/office/word/2015/wordml/symex" mc:Ignorable="w14 w15 w16se">
   <w:docDefaults>
     <w:rPrDefault>
       <w:rPr>
@@ -740,7 +748,7 @@
       </w:pPr>
     </w:pPrDefault>
   </w:docDefaults>
-  <w:latentStyles w:defLockedState="0" w:defUIPriority="99" w:defSemiHidden="0" w:defUnhideWhenUsed="0" w:defQFormat="0" w:count="376">
+  <w:latentStyles w:defLockedState="0" w:defUIPriority="99" w:defSemiHidden="0" w:defUnhideWhenUsed="0" w:defQFormat="0" w:count="371">
     <w:lsdException w:name="Normal" w:uiPriority="0" w:qFormat="1"/>
     <w:lsdException w:name="heading 1" w:uiPriority="9" w:qFormat="1"/>
     <w:lsdException w:name="heading 2" w:semiHidden="1" w:uiPriority="9" w:unhideWhenUsed="1" w:qFormat="1"/>
@@ -1112,11 +1120,6 @@
     <w:lsdException w:name="List Table 5 Dark Accent 6" w:uiPriority="50"/>
     <w:lsdException w:name="List Table 6 Colorful Accent 6" w:uiPriority="51"/>
     <w:lsdException w:name="List Table 7 Colorful Accent 6" w:uiPriority="52"/>
-    <w:lsdException w:name="Mention" w:semiHidden="1" w:unhideWhenUsed="1"/>
-    <w:lsdException w:name="Smart Hyperlink" w:semiHidden="1" w:unhideWhenUsed="1"/>
-    <w:lsdException w:name="Hashtag" w:semiHidden="1" w:unhideWhenUsed="1"/>
-    <w:lsdException w:name="Unresolved Mention" w:semiHidden="1" w:unhideWhenUsed="1"/>
-    <w:lsdException w:name="Smart Link" w:semiHidden="1" w:unhideWhenUsed="1"/>
   </w:latentStyles>
   <w:style w:type="paragraph" w:default="1" w:styleId="Normalny">
     <w:name w:val="Normal"/>

</xml_diff>